<commit_message>
Minor update of the style export
</commit_message>
<xml_diff>
--- a/inst/rmarkdown/word_styles1.docx
+++ b/inst/rmarkdown/word_styles1.docx
@@ -34,6 +34,8 @@
       <w:r>
         <w:t>1. Introduction</w:t>
       </w:r>
+      <w:bookmarkStart w:id="1" w:name="_GoBack"/>
+      <w:bookmarkEnd w:id="1"/>
     </w:p>
     <w:p>
       <w:pPr>
@@ -67,29 +69,59 @@
       <w:pPr>
         <w:pStyle w:val="Heading1"/>
       </w:pPr>
-      <w:bookmarkStart w:id="1" w:name="submissions"/>
+      <w:bookmarkStart w:id="2" w:name="submissions"/>
       <w:bookmarkEnd w:id="0"/>
       <w:r>
-        <w:t>2. Submissions</w:t>
+        <w:t xml:space="preserve">2. </w:t>
+      </w:r>
+      <w:r>
+        <w:t>Submissions</w:t>
       </w:r>
     </w:p>
     <w:p>
       <w:pPr>
         <w:pStyle w:val="Heading2"/>
       </w:pPr>
-      <w:bookmarkStart w:id="2" w:name="number-of-submissions-per-day"/>
+      <w:bookmarkStart w:id="3" w:name="number-of-submissions-per-day"/>
       <w:r>
         <w:t>Number of submissions per day</w:t>
       </w:r>
     </w:p>
     <w:p>
       <w:pPr>
+        <w:pStyle w:val="Heading3"/>
+      </w:pPr>
+      <w:r>
+        <w:t xml:space="preserve">PS </w:t>
+      </w:r>
+      <w:proofErr w:type="spellStart"/>
+      <w:r>
+        <w:t>Malicounda</w:t>
+      </w:r>
+      <w:proofErr w:type="spellEnd"/>
+      <w:r>
+        <w:t xml:space="preserve"> </w:t>
+      </w:r>
+      <w:proofErr w:type="spellStart"/>
+      <w:r>
+        <w:t>Keur</w:t>
+      </w:r>
+      <w:proofErr w:type="spellEnd"/>
+      <w:r>
+        <w:t xml:space="preserve"> </w:t>
+      </w:r>
+      <w:proofErr w:type="spellStart"/>
+      <w:r>
+        <w:t>Maissa</w:t>
+      </w:r>
+      <w:proofErr w:type="spellEnd"/>
+    </w:p>
+    <w:bookmarkEnd w:id="2"/>
+    <w:bookmarkEnd w:id="3"/>
+    <w:p>
+      <w:pPr>
         <w:pStyle w:val="FirstParagraph"/>
       </w:pPr>
-      <w:bookmarkStart w:id="3" w:name="_GoBack"/>
-      <w:bookmarkEnd w:id="1"/>
-      <w:bookmarkEnd w:id="2"/>
-      <w:bookmarkEnd w:id="3"/>
     </w:p>
     <w:sectPr>
       <w:headerReference w:type="default" r:id="rId7"/>
@@ -676,6 +708,7 @@
     <w:next w:val="BodyText"/>
     <w:uiPriority w:val="9"/>
     <w:qFormat/>
+    <w:rsid w:val="00B43BAF"/>
     <w:pPr>
       <w:keepNext/>
       <w:keepLines/>
@@ -686,7 +719,7 @@
       <w:rFonts w:asciiTheme="majorHAnsi" w:eastAsiaTheme="majorEastAsia" w:hAnsiTheme="majorHAnsi" w:cstheme="majorBidi"/>
       <w:b/>
       <w:bCs/>
-      <w:color w:val="345A8A" w:themeColor="accent1" w:themeShade="B5"/>
+      <w:color w:val="3D527A"/>
       <w:sz w:val="32"/>
       <w:szCs w:val="32"/>
     </w:rPr>
@@ -698,6 +731,7 @@
     <w:uiPriority w:val="9"/>
     <w:unhideWhenUsed/>
     <w:qFormat/>
+    <w:rsid w:val="00B43BAF"/>
     <w:pPr>
       <w:keepNext/>
       <w:keepLines/>
@@ -708,7 +742,7 @@
       <w:rFonts w:asciiTheme="majorHAnsi" w:eastAsiaTheme="majorEastAsia" w:hAnsiTheme="majorHAnsi" w:cstheme="majorBidi"/>
       <w:b/>
       <w:bCs/>
-      <w:color w:val="4F81BD" w:themeColor="accent1"/>
+      <w:color w:val="79BBD6"/>
       <w:sz w:val="32"/>
       <w:szCs w:val="32"/>
     </w:rPr>
@@ -720,6 +754,7 @@
     <w:uiPriority w:val="9"/>
     <w:unhideWhenUsed/>
     <w:qFormat/>
+    <w:rsid w:val="00B43BAF"/>
     <w:pPr>
       <w:keepNext/>
       <w:keepLines/>
@@ -730,7 +765,7 @@
       <w:rFonts w:asciiTheme="majorHAnsi" w:eastAsiaTheme="majorEastAsia" w:hAnsiTheme="majorHAnsi" w:cstheme="majorBidi"/>
       <w:b/>
       <w:bCs/>
-      <w:color w:val="4F81BD" w:themeColor="accent1"/>
+      <w:color w:val="FC7969"/>
       <w:sz w:val="28"/>
       <w:szCs w:val="28"/>
     </w:rPr>
@@ -901,6 +936,7 @@
     <w:basedOn w:val="Normal"/>
     <w:next w:val="BodyText"/>
     <w:qFormat/>
+    <w:rsid w:val="00B43BAF"/>
     <w:pPr>
       <w:keepNext/>
       <w:keepLines/>
@@ -911,7 +947,7 @@
       <w:rFonts w:asciiTheme="majorHAnsi" w:eastAsiaTheme="majorEastAsia" w:hAnsiTheme="majorHAnsi" w:cstheme="majorBidi"/>
       <w:b/>
       <w:bCs/>
-      <w:color w:val="345A8A" w:themeColor="accent1" w:themeShade="B5"/>
+      <w:color w:val="3D527A"/>
       <w:sz w:val="36"/>
       <w:szCs w:val="36"/>
     </w:rPr>

</xml_diff>

<commit_message>
Minor update of the style of Word documents
</commit_message>
<xml_diff>
--- a/inst/rmarkdown/word_styles1.docx
+++ b/inst/rmarkdown/word_styles1.docx
@@ -34,8 +34,6 @@
       <w:r>
         <w:t>1. Introduction</w:t>
       </w:r>
-      <w:bookmarkStart w:id="1" w:name="_GoBack"/>
-      <w:bookmarkEnd w:id="1"/>
     </w:p>
     <w:p>
       <w:pPr>
@@ -69,7 +67,7 @@
       <w:pPr>
         <w:pStyle w:val="Heading1"/>
       </w:pPr>
-      <w:bookmarkStart w:id="2" w:name="submissions"/>
+      <w:bookmarkStart w:id="1" w:name="submissions"/>
       <w:bookmarkEnd w:id="0"/>
       <w:r>
         <w:t xml:space="preserve">2. </w:t>
@@ -82,7 +80,7 @@
       <w:pPr>
         <w:pStyle w:val="Heading2"/>
       </w:pPr>
-      <w:bookmarkStart w:id="3" w:name="number-of-submissions-per-day"/>
+      <w:bookmarkStart w:id="2" w:name="number-of-submissions-per-day"/>
       <w:r>
         <w:t>Number of submissions per day</w:t>
       </w:r>
@@ -92,42 +90,25 @@
         <w:pStyle w:val="Heading3"/>
       </w:pPr>
       <w:r>
-        <w:t xml:space="preserve">PS </w:t>
+        <w:t>PS Malicounda Keur Maissa</w:t>
       </w:r>
-      <w:proofErr w:type="spellStart"/>
-      <w:r>
-        <w:t>Malicounda</w:t>
-      </w:r>
-      <w:proofErr w:type="spellEnd"/>
-      <w:r>
-        <w:t xml:space="preserve"> </w:t>
-      </w:r>
-      <w:proofErr w:type="spellStart"/>
-      <w:r>
-        <w:t>Keur</w:t>
-      </w:r>
-      <w:proofErr w:type="spellEnd"/>
-      <w:r>
-        <w:t xml:space="preserve"> </w:t>
-      </w:r>
-      <w:proofErr w:type="spellStart"/>
-      <w:r>
-        <w:t>Maissa</w:t>
-      </w:r>
-      <w:proofErr w:type="spellEnd"/>
     </w:p>
-    <w:bookmarkEnd w:id="2"/>
-    <w:bookmarkEnd w:id="3"/>
     <w:p>
       <w:pPr>
         <w:pStyle w:val="FirstParagraph"/>
       </w:pPr>
+      <w:bookmarkStart w:id="3" w:name="_GoBack"/>
+      <w:bookmarkEnd w:id="1"/>
+      <w:bookmarkEnd w:id="2"/>
+      <w:bookmarkEnd w:id="3"/>
     </w:p>
     <w:sectPr>
       <w:headerReference w:type="default" r:id="rId7"/>
+      <w:footerReference w:type="default" r:id="rId8"/>
       <w:pgSz w:w="12240" w:h="15840"/>
-      <w:pgMar w:top="1440" w:right="1440" w:bottom="1440" w:left="1440" w:header="720" w:footer="720" w:gutter="0"/>
+      <w:pgMar w:top="720" w:right="720" w:bottom="720" w:left="720" w:header="720" w:footer="397" w:gutter="0"/>
       <w:cols w:space="720"/>
+      <w:docGrid w:linePitch="326"/>
     </w:sectPr>
   </w:body>
 </w:document>
@@ -156,6 +137,124 @@
     </w:p>
   </w:endnote>
 </w:endnotes>
+</file>
+
+<file path=word/footer1.xml><?xml version="1.0" encoding="utf-8"?>
+<w:ftr xmlns:wpc="http://schemas.microsoft.com/office/word/2010/wordprocessingCanvas" xmlns:cx="http://schemas.microsoft.com/office/drawing/2014/chartex" xmlns:cx1="http://schemas.microsoft.com/office/drawing/2015/9/8/chartex" xmlns:mc="http://schemas.openxmlformats.org/markup-compatibility/2006" xmlns:o="urn:schemas-microsoft-com:office:office" xmlns:r="http://schemas.openxmlformats.org/officeDocument/2006/relationships" xmlns:m="http://schemas.openxmlformats.org/officeDocument/2006/math" xmlns:v="urn:schemas-microsoft-com:vml" xmlns:wp14="http://schemas.microsoft.com/office/word/2010/wordprocessingDrawing" xmlns:wp="http://schemas.openxmlformats.org/drawingml/2006/wordprocessingDrawing" xmlns:w10="urn:schemas-microsoft-com:office:word" xmlns:w="http://schemas.openxmlformats.org/wordprocessingml/2006/main" xmlns:w14="http://schemas.microsoft.com/office/word/2010/wordml" xmlns:w15="http://schemas.microsoft.com/office/word/2012/wordml" xmlns:w16se="http://schemas.microsoft.com/office/word/2015/wordml/symex" xmlns:wpg="http://schemas.microsoft.com/office/word/2010/wordprocessingGroup" xmlns:wpi="http://schemas.microsoft.com/office/word/2010/wordprocessingInk" xmlns:wne="http://schemas.microsoft.com/office/word/2006/wordml" xmlns:wps="http://schemas.microsoft.com/office/word/2010/wordprocessingShape" mc:Ignorable="w14 w15 w16se wp14">
+  <w:sdt>
+    <w:sdtPr>
+      <w:id w:val="432800973"/>
+      <w:docPartObj>
+        <w:docPartGallery w:val="Page Numbers (Bottom of Page)"/>
+        <w:docPartUnique/>
+      </w:docPartObj>
+    </w:sdtPr>
+    <w:sdtEndPr/>
+    <w:sdtContent>
+      <w:sdt>
+        <w:sdtPr>
+          <w:id w:val="-1769616900"/>
+          <w:docPartObj>
+            <w:docPartGallery w:val="Page Numbers (Top of Page)"/>
+            <w:docPartUnique/>
+          </w:docPartObj>
+        </w:sdtPr>
+        <w:sdtEndPr/>
+        <w:sdtContent>
+          <w:p>
+            <w:pPr>
+              <w:pStyle w:val="Footer"/>
+              <w:jc w:val="right"/>
+            </w:pPr>
+            <w:r>
+              <w:t xml:space="preserve">Page </w:t>
+            </w:r>
+            <w:r>
+              <w:rPr>
+                <w:b/>
+                <w:bCs/>
+              </w:rPr>
+              <w:fldChar w:fldCharType="begin"/>
+            </w:r>
+            <w:r>
+              <w:rPr>
+                <w:b/>
+                <w:bCs/>
+              </w:rPr>
+              <w:instrText xml:space="preserve"> PAGE </w:instrText>
+            </w:r>
+            <w:r>
+              <w:rPr>
+                <w:b/>
+                <w:bCs/>
+              </w:rPr>
+              <w:fldChar w:fldCharType="separate"/>
+            </w:r>
+            <w:r>
+              <w:rPr>
+                <w:b/>
+                <w:bCs/>
+                <w:noProof/>
+              </w:rPr>
+              <w:t>1</w:t>
+            </w:r>
+            <w:r>
+              <w:rPr>
+                <w:b/>
+                <w:bCs/>
+              </w:rPr>
+              <w:fldChar w:fldCharType="end"/>
+            </w:r>
+            <w:r>
+              <w:t xml:space="preserve"> of </w:t>
+            </w:r>
+            <w:r>
+              <w:rPr>
+                <w:b/>
+                <w:bCs/>
+              </w:rPr>
+              <w:fldChar w:fldCharType="begin"/>
+            </w:r>
+            <w:r>
+              <w:rPr>
+                <w:b/>
+                <w:bCs/>
+              </w:rPr>
+              <w:instrText xml:space="preserve"> NUMPAGES  </w:instrText>
+            </w:r>
+            <w:r>
+              <w:rPr>
+                <w:b/>
+                <w:bCs/>
+              </w:rPr>
+              <w:fldChar w:fldCharType="separate"/>
+            </w:r>
+            <w:r>
+              <w:rPr>
+                <w:b/>
+                <w:bCs/>
+                <w:noProof/>
+              </w:rPr>
+              <w:t>1</w:t>
+            </w:r>
+            <w:r>
+              <w:rPr>
+                <w:b/>
+                <w:bCs/>
+              </w:rPr>
+              <w:fldChar w:fldCharType="end"/>
+            </w:r>
+          </w:p>
+        </w:sdtContent>
+      </w:sdt>
+    </w:sdtContent>
+  </w:sdt>
+  <w:p>
+    <w:pPr>
+      <w:pStyle w:val="Footer"/>
+    </w:pPr>
+  </w:p>
+</w:ftr>
 </file>
 
 <file path=word/footnotes.xml><?xml version="1.0" encoding="utf-8"?>
@@ -182,6 +281,7 @@
   <w:p>
     <w:pPr>
       <w:pStyle w:val="Header"/>
+      <w:jc w:val="center"/>
     </w:pPr>
     <w:r>
       <w:rPr>
@@ -387,7 +487,7 @@
     <w:lsdException w:name="footnote text" w:semiHidden="1" w:unhideWhenUsed="1"/>
     <w:lsdException w:name="annotation text" w:semiHidden="1" w:unhideWhenUsed="1"/>
     <w:lsdException w:name="header" w:semiHidden="1" w:unhideWhenUsed="1"/>
-    <w:lsdException w:name="footer" w:semiHidden="1" w:unhideWhenUsed="1"/>
+    <w:lsdException w:name="footer" w:semiHidden="1" w:uiPriority="99" w:unhideWhenUsed="1"/>
     <w:lsdException w:name="index heading" w:semiHidden="1" w:unhideWhenUsed="1"/>
     <w:lsdException w:name="caption" w:semiHidden="1" w:unhideWhenUsed="1"/>
     <w:lsdException w:name="table of figures" w:semiHidden="1" w:unhideWhenUsed="1"/>
@@ -1493,6 +1593,7 @@
     <w:name w:val="footer"/>
     <w:basedOn w:val="Normal"/>
     <w:link w:val="FooterChar"/>
+    <w:uiPriority w:val="99"/>
     <w:unhideWhenUsed/>
     <w:rsid w:val="00BA7215"/>
     <w:pPr>
@@ -1507,6 +1608,7 @@
     <w:name w:val="Footer Char"/>
     <w:basedOn w:val="DefaultParagraphFont"/>
     <w:link w:val="Footer"/>
+    <w:uiPriority w:val="99"/>
     <w:rsid w:val="00BA7215"/>
   </w:style>
 </w:styles>

</xml_diff>

<commit_message>
Update data quality report export
</commit_message>
<xml_diff>
--- a/inst/rmarkdown/word_styles1.docx
+++ b/inst/rmarkdown/word_styles1.docx
@@ -32,7 +32,12 @@
       </w:pPr>
       <w:bookmarkStart w:id="0" w:name="introduction"/>
       <w:r>
-        <w:t>1. Introduction</w:t>
+        <w:t>Int</w:t>
+      </w:r>
+      <w:bookmarkStart w:id="1" w:name="_GoBack"/>
+      <w:bookmarkEnd w:id="1"/>
+      <w:r>
+        <w:t>roduction</w:t>
       </w:r>
     </w:p>
     <w:p>
@@ -67,11 +72,8 @@
       <w:pPr>
         <w:pStyle w:val="Heading1"/>
       </w:pPr>
-      <w:bookmarkStart w:id="1" w:name="submissions"/>
+      <w:bookmarkStart w:id="2" w:name="submissions"/>
       <w:bookmarkEnd w:id="0"/>
-      <w:r>
-        <w:t xml:space="preserve">2. </w:t>
-      </w:r>
       <w:r>
         <w:t>Submissions</w:t>
       </w:r>
@@ -80,7 +82,7 @@
       <w:pPr>
         <w:pStyle w:val="Heading2"/>
       </w:pPr>
-      <w:bookmarkStart w:id="2" w:name="number-of-submissions-per-day"/>
+      <w:bookmarkStart w:id="3" w:name="number-of-submissions-per-day"/>
       <w:r>
         <w:t>Number of submissions per day</w:t>
       </w:r>
@@ -92,11 +94,9 @@
       <w:r>
         <w:t>PS Malicounda Keur Maissa</w:t>
       </w:r>
-      <w:bookmarkStart w:id="3" w:name="_GoBack"/>
-      <w:bookmarkEnd w:id="3"/>
     </w:p>
-    <w:bookmarkEnd w:id="1"/>
     <w:bookmarkEnd w:id="2"/>
+    <w:bookmarkEnd w:id="3"/>
     <w:p>
       <w:pPr>
         <w:pStyle w:val="FirstParagraph"/>
@@ -341,6 +341,181 @@
 <file path=word/numbering.xml><?xml version="1.0" encoding="utf-8"?>
 <w:numbering xmlns:wpc="http://schemas.microsoft.com/office/word/2010/wordprocessingCanvas" xmlns:cx="http://schemas.microsoft.com/office/drawing/2014/chartex" xmlns:cx1="http://schemas.microsoft.com/office/drawing/2015/9/8/chartex" xmlns:mc="http://schemas.openxmlformats.org/markup-compatibility/2006" xmlns:o="urn:schemas-microsoft-com:office:office" xmlns:r="http://schemas.openxmlformats.org/officeDocument/2006/relationships" xmlns:m="http://schemas.openxmlformats.org/officeDocument/2006/math" xmlns:v="urn:schemas-microsoft-com:vml" xmlns:wp14="http://schemas.microsoft.com/office/word/2010/wordprocessingDrawing" xmlns:wp="http://schemas.openxmlformats.org/drawingml/2006/wordprocessingDrawing" xmlns:w10="urn:schemas-microsoft-com:office:word" xmlns:w="http://schemas.openxmlformats.org/wordprocessingml/2006/main" xmlns:w14="http://schemas.microsoft.com/office/word/2010/wordml" xmlns:w15="http://schemas.microsoft.com/office/word/2012/wordml" xmlns:w16se="http://schemas.microsoft.com/office/word/2015/wordml/symex" xmlns:wpg="http://schemas.microsoft.com/office/word/2010/wordprocessingGroup" xmlns:wpi="http://schemas.microsoft.com/office/word/2010/wordprocessingInk" xmlns:wne="http://schemas.microsoft.com/office/word/2006/wordml" xmlns:wps="http://schemas.microsoft.com/office/word/2010/wordprocessingShape" mc:Ignorable="w14 w15 w16se wp14">
   <w:abstractNum w:abstractNumId="0" w15:restartNumberingAfterBreak="0">
+    <w:nsid w:val="018455E7"/>
+    <w:multiLevelType w:val="hybridMultilevel"/>
+    <w:tmpl w:val="CADC0112"/>
+    <w:lvl w:ilvl="0" w:tplc="B02AD66A">
+      <w:start w:val="1"/>
+      <w:numFmt w:val="decimal"/>
+      <w:lvlText w:val="%1."/>
+      <w:lvlJc w:val="left"/>
+      <w:pPr>
+        <w:ind w:left="720" w:hanging="360"/>
+      </w:pPr>
+    </w:lvl>
+    <w:lvl w:ilvl="1" w:tplc="08090019" w:tentative="1">
+      <w:start w:val="1"/>
+      <w:numFmt w:val="lowerLetter"/>
+      <w:lvlText w:val="%2."/>
+      <w:lvlJc w:val="left"/>
+      <w:pPr>
+        <w:ind w:left="1440" w:hanging="360"/>
+      </w:pPr>
+    </w:lvl>
+    <w:lvl w:ilvl="2" w:tplc="0809001B" w:tentative="1">
+      <w:start w:val="1"/>
+      <w:numFmt w:val="lowerRoman"/>
+      <w:lvlText w:val="%3."/>
+      <w:lvlJc w:val="right"/>
+      <w:pPr>
+        <w:ind w:left="2160" w:hanging="180"/>
+      </w:pPr>
+    </w:lvl>
+    <w:lvl w:ilvl="3" w:tplc="0809000F" w:tentative="1">
+      <w:start w:val="1"/>
+      <w:numFmt w:val="decimal"/>
+      <w:lvlText w:val="%4."/>
+      <w:lvlJc w:val="left"/>
+      <w:pPr>
+        <w:ind w:left="2880" w:hanging="360"/>
+      </w:pPr>
+    </w:lvl>
+    <w:lvl w:ilvl="4" w:tplc="08090019" w:tentative="1">
+      <w:start w:val="1"/>
+      <w:numFmt w:val="lowerLetter"/>
+      <w:lvlText w:val="%5."/>
+      <w:lvlJc w:val="left"/>
+      <w:pPr>
+        <w:ind w:left="3600" w:hanging="360"/>
+      </w:pPr>
+    </w:lvl>
+    <w:lvl w:ilvl="5" w:tplc="0809001B" w:tentative="1">
+      <w:start w:val="1"/>
+      <w:numFmt w:val="lowerRoman"/>
+      <w:lvlText w:val="%6."/>
+      <w:lvlJc w:val="right"/>
+      <w:pPr>
+        <w:ind w:left="4320" w:hanging="180"/>
+      </w:pPr>
+    </w:lvl>
+    <w:lvl w:ilvl="6" w:tplc="0809000F" w:tentative="1">
+      <w:start w:val="1"/>
+      <w:numFmt w:val="decimal"/>
+      <w:lvlText w:val="%7."/>
+      <w:lvlJc w:val="left"/>
+      <w:pPr>
+        <w:ind w:left="5040" w:hanging="360"/>
+      </w:pPr>
+    </w:lvl>
+    <w:lvl w:ilvl="7" w:tplc="08090019" w:tentative="1">
+      <w:start w:val="1"/>
+      <w:numFmt w:val="lowerLetter"/>
+      <w:lvlText w:val="%8."/>
+      <w:lvlJc w:val="left"/>
+      <w:pPr>
+        <w:ind w:left="5760" w:hanging="360"/>
+      </w:pPr>
+    </w:lvl>
+    <w:lvl w:ilvl="8" w:tplc="0809001B" w:tentative="1">
+      <w:start w:val="1"/>
+      <w:numFmt w:val="lowerRoman"/>
+      <w:lvlText w:val="%9."/>
+      <w:lvlJc w:val="right"/>
+      <w:pPr>
+        <w:ind w:left="6480" w:hanging="180"/>
+      </w:pPr>
+    </w:lvl>
+  </w:abstractNum>
+  <w:abstractNum w:abstractNumId="1" w15:restartNumberingAfterBreak="0">
+    <w:nsid w:val="2607184F"/>
+    <w:multiLevelType w:val="hybridMultilevel"/>
+    <w:tmpl w:val="B0B46838"/>
+    <w:lvl w:ilvl="0" w:tplc="CD3C33F0">
+      <w:start w:val="1"/>
+      <w:numFmt w:val="upperLetter"/>
+      <w:lvlText w:val="%1."/>
+      <w:lvlJc w:val="right"/>
+      <w:pPr>
+        <w:ind w:left="720" w:hanging="360"/>
+      </w:pPr>
+      <w:rPr>
+        <w:rFonts w:hint="default"/>
+      </w:rPr>
+    </w:lvl>
+    <w:lvl w:ilvl="1" w:tplc="08090019" w:tentative="1">
+      <w:start w:val="1"/>
+      <w:numFmt w:val="lowerLetter"/>
+      <w:lvlText w:val="%2."/>
+      <w:lvlJc w:val="left"/>
+      <w:pPr>
+        <w:ind w:left="1440" w:hanging="360"/>
+      </w:pPr>
+    </w:lvl>
+    <w:lvl w:ilvl="2" w:tplc="0809001B" w:tentative="1">
+      <w:start w:val="1"/>
+      <w:numFmt w:val="lowerRoman"/>
+      <w:lvlText w:val="%3."/>
+      <w:lvlJc w:val="right"/>
+      <w:pPr>
+        <w:ind w:left="2160" w:hanging="180"/>
+      </w:pPr>
+    </w:lvl>
+    <w:lvl w:ilvl="3" w:tplc="0809000F" w:tentative="1">
+      <w:start w:val="1"/>
+      <w:numFmt w:val="decimal"/>
+      <w:lvlText w:val="%4."/>
+      <w:lvlJc w:val="left"/>
+      <w:pPr>
+        <w:ind w:left="2880" w:hanging="360"/>
+      </w:pPr>
+    </w:lvl>
+    <w:lvl w:ilvl="4" w:tplc="08090019" w:tentative="1">
+      <w:start w:val="1"/>
+      <w:numFmt w:val="lowerLetter"/>
+      <w:lvlText w:val="%5."/>
+      <w:lvlJc w:val="left"/>
+      <w:pPr>
+        <w:ind w:left="3600" w:hanging="360"/>
+      </w:pPr>
+    </w:lvl>
+    <w:lvl w:ilvl="5" w:tplc="0809001B" w:tentative="1">
+      <w:start w:val="1"/>
+      <w:numFmt w:val="lowerRoman"/>
+      <w:lvlText w:val="%6."/>
+      <w:lvlJc w:val="right"/>
+      <w:pPr>
+        <w:ind w:left="4320" w:hanging="180"/>
+      </w:pPr>
+    </w:lvl>
+    <w:lvl w:ilvl="6" w:tplc="0809000F" w:tentative="1">
+      <w:start w:val="1"/>
+      <w:numFmt w:val="decimal"/>
+      <w:lvlText w:val="%7."/>
+      <w:lvlJc w:val="left"/>
+      <w:pPr>
+        <w:ind w:left="5040" w:hanging="360"/>
+      </w:pPr>
+    </w:lvl>
+    <w:lvl w:ilvl="7" w:tplc="08090019" w:tentative="1">
+      <w:start w:val="1"/>
+      <w:numFmt w:val="lowerLetter"/>
+      <w:lvlText w:val="%8."/>
+      <w:lvlJc w:val="left"/>
+      <w:pPr>
+        <w:ind w:left="5760" w:hanging="360"/>
+      </w:pPr>
+    </w:lvl>
+    <w:lvl w:ilvl="8" w:tplc="0809001B" w:tentative="1">
+      <w:start w:val="1"/>
+      <w:numFmt w:val="lowerRoman"/>
+      <w:lvlText w:val="%9."/>
+      <w:lvlJc w:val="right"/>
+      <w:pPr>
+        <w:ind w:left="6480" w:hanging="180"/>
+      </w:pPr>
+    </w:lvl>
+  </w:abstractNum>
+  <w:abstractNum w:abstractNumId="2" w15:restartNumberingAfterBreak="0">
     <w:nsid w:val="2C1AE401"/>
     <w:multiLevelType w:val="multilevel"/>
     <w:tmpl w:val="1E506992"/>
@@ -444,10 +619,114 @@
       </w:pPr>
     </w:lvl>
   </w:abstractNum>
+  <w:abstractNum w:abstractNumId="3" w15:restartNumberingAfterBreak="0">
+    <w:nsid w:val="73B41832"/>
+    <w:multiLevelType w:val="multilevel"/>
+    <w:tmpl w:val="08070025"/>
+    <w:lvl w:ilvl="0">
+      <w:start w:val="1"/>
+      <w:numFmt w:val="decimal"/>
+      <w:pStyle w:val="Heading1"/>
+      <w:lvlText w:val="%1"/>
+      <w:lvlJc w:val="left"/>
+      <w:pPr>
+        <w:ind w:left="432" w:hanging="432"/>
+      </w:pPr>
+    </w:lvl>
+    <w:lvl w:ilvl="1">
+      <w:start w:val="1"/>
+      <w:numFmt w:val="decimal"/>
+      <w:pStyle w:val="Heading2"/>
+      <w:lvlText w:val="%1.%2"/>
+      <w:lvlJc w:val="left"/>
+      <w:pPr>
+        <w:ind w:left="576" w:hanging="576"/>
+      </w:pPr>
+    </w:lvl>
+    <w:lvl w:ilvl="2">
+      <w:start w:val="1"/>
+      <w:numFmt w:val="decimal"/>
+      <w:pStyle w:val="Heading3"/>
+      <w:lvlText w:val="%1.%2.%3"/>
+      <w:lvlJc w:val="left"/>
+      <w:pPr>
+        <w:ind w:left="720" w:hanging="720"/>
+      </w:pPr>
+    </w:lvl>
+    <w:lvl w:ilvl="3">
+      <w:start w:val="1"/>
+      <w:numFmt w:val="decimal"/>
+      <w:pStyle w:val="Heading4"/>
+      <w:lvlText w:val="%1.%2.%3.%4"/>
+      <w:lvlJc w:val="left"/>
+      <w:pPr>
+        <w:ind w:left="864" w:hanging="864"/>
+      </w:pPr>
+    </w:lvl>
+    <w:lvl w:ilvl="4">
+      <w:start w:val="1"/>
+      <w:numFmt w:val="decimal"/>
+      <w:pStyle w:val="Heading5"/>
+      <w:lvlText w:val="%1.%2.%3.%4.%5"/>
+      <w:lvlJc w:val="left"/>
+      <w:pPr>
+        <w:ind w:left="1008" w:hanging="1008"/>
+      </w:pPr>
+    </w:lvl>
+    <w:lvl w:ilvl="5">
+      <w:start w:val="1"/>
+      <w:numFmt w:val="decimal"/>
+      <w:pStyle w:val="Heading6"/>
+      <w:lvlText w:val="%1.%2.%3.%4.%5.%6"/>
+      <w:lvlJc w:val="left"/>
+      <w:pPr>
+        <w:ind w:left="1152" w:hanging="1152"/>
+      </w:pPr>
+    </w:lvl>
+    <w:lvl w:ilvl="6">
+      <w:start w:val="1"/>
+      <w:numFmt w:val="decimal"/>
+      <w:pStyle w:val="Heading7"/>
+      <w:lvlText w:val="%1.%2.%3.%4.%5.%6.%7"/>
+      <w:lvlJc w:val="left"/>
+      <w:pPr>
+        <w:ind w:left="1296" w:hanging="1296"/>
+      </w:pPr>
+    </w:lvl>
+    <w:lvl w:ilvl="7">
+      <w:start w:val="1"/>
+      <w:numFmt w:val="decimal"/>
+      <w:pStyle w:val="Heading8"/>
+      <w:lvlText w:val="%1.%2.%3.%4.%5.%6.%7.%8"/>
+      <w:lvlJc w:val="left"/>
+      <w:pPr>
+        <w:ind w:left="1440" w:hanging="1440"/>
+      </w:pPr>
+    </w:lvl>
+    <w:lvl w:ilvl="8">
+      <w:start w:val="1"/>
+      <w:numFmt w:val="decimal"/>
+      <w:pStyle w:val="Heading9"/>
+      <w:lvlText w:val="%1.%2.%3.%4.%5.%6.%7.%8.%9"/>
+      <w:lvlJc w:val="left"/>
+      <w:pPr>
+        <w:ind w:left="1584" w:hanging="1584"/>
+      </w:pPr>
+    </w:lvl>
+  </w:abstractNum>
   <w:num w:numId="1">
-    <w:abstractNumId w:val="0"/>
+    <w:abstractNumId w:val="2"/>
   </w:num>
   <w:num w:numId="2">
+    <w:abstractNumId w:val="2"/>
+  </w:num>
+  <w:num w:numId="3">
+    <w:abstractNumId w:val="3"/>
+  </w:num>
+  <w:num w:numId="4">
+    <w:abstractNumId w:val="1"/>
+  </w:num>
+  <w:num w:numId="5">
     <w:abstractNumId w:val="0"/>
   </w:num>
 </w:numbering>
@@ -813,6 +1092,9 @@
     <w:pPr>
       <w:keepNext/>
       <w:keepLines/>
+      <w:numPr>
+        <w:numId w:val="3"/>
+      </w:numPr>
       <w:pBdr>
         <w:bottom w:val="single" w:sz="4" w:space="1" w:color="96C3DB"/>
       </w:pBdr>
@@ -835,10 +1117,14 @@
     <w:uiPriority w:val="9"/>
     <w:unhideWhenUsed/>
     <w:qFormat/>
-    <w:rsid w:val="003C6789"/>
+    <w:rsid w:val="0096500D"/>
     <w:pPr>
       <w:keepNext/>
       <w:keepLines/>
+      <w:numPr>
+        <w:ilvl w:val="1"/>
+        <w:numId w:val="3"/>
+      </w:numPr>
       <w:spacing w:before="200" w:after="0"/>
       <w:outlineLvl w:val="1"/>
     </w:pPr>
@@ -858,10 +1144,14 @@
     <w:uiPriority w:val="9"/>
     <w:unhideWhenUsed/>
     <w:qFormat/>
-    <w:rsid w:val="003C6789"/>
+    <w:rsid w:val="0096500D"/>
     <w:pPr>
       <w:keepNext/>
       <w:keepLines/>
+      <w:numPr>
+        <w:ilvl w:val="2"/>
+        <w:numId w:val="3"/>
+      </w:numPr>
       <w:spacing w:before="200" w:after="0"/>
       <w:outlineLvl w:val="2"/>
     </w:pPr>
@@ -883,6 +1173,10 @@
     <w:pPr>
       <w:keepNext/>
       <w:keepLines/>
+      <w:numPr>
+        <w:ilvl w:val="3"/>
+        <w:numId w:val="3"/>
+      </w:numPr>
       <w:spacing w:before="200" w:after="0"/>
       <w:outlineLvl w:val="3"/>
     </w:pPr>
@@ -903,6 +1197,10 @@
     <w:pPr>
       <w:keepNext/>
       <w:keepLines/>
+      <w:numPr>
+        <w:ilvl w:val="4"/>
+        <w:numId w:val="3"/>
+      </w:numPr>
       <w:spacing w:before="200" w:after="0"/>
       <w:outlineLvl w:val="4"/>
     </w:pPr>
@@ -923,6 +1221,10 @@
     <w:pPr>
       <w:keepNext/>
       <w:keepLines/>
+      <w:numPr>
+        <w:ilvl w:val="5"/>
+        <w:numId w:val="3"/>
+      </w:numPr>
       <w:spacing w:before="200" w:after="0"/>
       <w:outlineLvl w:val="5"/>
     </w:pPr>
@@ -941,6 +1243,10 @@
     <w:pPr>
       <w:keepNext/>
       <w:keepLines/>
+      <w:numPr>
+        <w:ilvl w:val="6"/>
+        <w:numId w:val="3"/>
+      </w:numPr>
       <w:spacing w:before="200" w:after="0"/>
       <w:outlineLvl w:val="6"/>
     </w:pPr>
@@ -959,6 +1265,10 @@
     <w:pPr>
       <w:keepNext/>
       <w:keepLines/>
+      <w:numPr>
+        <w:ilvl w:val="7"/>
+        <w:numId w:val="3"/>
+      </w:numPr>
       <w:spacing w:before="200" w:after="0"/>
       <w:outlineLvl w:val="7"/>
     </w:pPr>
@@ -977,6 +1287,10 @@
     <w:pPr>
       <w:keepNext/>
       <w:keepLines/>
+      <w:numPr>
+        <w:ilvl w:val="8"/>
+        <w:numId w:val="3"/>
+      </w:numPr>
       <w:spacing w:before="200" w:after="0"/>
       <w:outlineLvl w:val="8"/>
     </w:pPr>

</xml_diff>

<commit_message>
Update data quality check report
</commit_message>
<xml_diff>
--- a/inst/rmarkdown/word_styles1.docx
+++ b/inst/rmarkdown/word_styles1.docx
@@ -32,12 +32,7 @@
       </w:pPr>
       <w:bookmarkStart w:id="0" w:name="introduction"/>
       <w:r>
-        <w:t>Int</w:t>
-      </w:r>
-      <w:bookmarkStart w:id="1" w:name="_GoBack"/>
-      <w:bookmarkEnd w:id="1"/>
-      <w:r>
-        <w:t>roduction</w:t>
+        <w:t>Introduction</w:t>
       </w:r>
     </w:p>
     <w:p>
@@ -72,7 +67,7 @@
       <w:pPr>
         <w:pStyle w:val="Heading1"/>
       </w:pPr>
-      <w:bookmarkStart w:id="2" w:name="submissions"/>
+      <w:bookmarkStart w:id="1" w:name="submissions"/>
       <w:bookmarkEnd w:id="0"/>
       <w:r>
         <w:t>Submissions</w:t>
@@ -82,7 +77,7 @@
       <w:pPr>
         <w:pStyle w:val="Heading2"/>
       </w:pPr>
-      <w:bookmarkStart w:id="3" w:name="number-of-submissions-per-day"/>
+      <w:bookmarkStart w:id="2" w:name="number-of-submissions-per-day"/>
       <w:r>
         <w:t>Number of submissions per day</w:t>
       </w:r>
@@ -94,9 +89,19 @@
       <w:r>
         <w:t>PS Malicounda Keur Maissa</w:t>
       </w:r>
+      <w:bookmarkStart w:id="3" w:name="_GoBack"/>
+      <w:bookmarkEnd w:id="3"/>
     </w:p>
+    <w:p>
+      <w:pPr>
+        <w:pStyle w:val="Heading4"/>
+      </w:pPr>
+      <w:r>
+        <w:t>Test</w:t>
+      </w:r>
+    </w:p>
+    <w:bookmarkEnd w:id="1"/>
     <w:bookmarkEnd w:id="2"/>
-    <w:bookmarkEnd w:id="3"/>
     <w:p>
       <w:pPr>
         <w:pStyle w:val="FirstParagraph"/>
@@ -286,7 +291,7 @@
     <w:r>
       <w:rPr>
         <w:noProof/>
-        <w:lang w:val="en-GB" w:eastAsia="en-GB"/>
+        <w:lang w:val="de-CH" w:eastAsia="de-CH"/>
       </w:rPr>
       <w:drawing>
         <wp:inline distT="0" distB="0" distL="0" distR="0" wp14:anchorId="4309ADA2">
@@ -1081,6 +1086,13 @@
   <w:style w:type="paragraph" w:default="1" w:styleId="Normal">
     <w:name w:val="Normal"/>
     <w:qFormat/>
+    <w:rsid w:val="00CE7236"/>
+    <w:pPr>
+      <w:jc w:val="both"/>
+    </w:pPr>
+    <w:rPr>
+      <w:sz w:val="20"/>
+    </w:rPr>
   </w:style>
   <w:style w:type="paragraph" w:styleId="Heading1">
     <w:name w:val="heading 1"/>
@@ -1144,7 +1156,7 @@
     <w:uiPriority w:val="9"/>
     <w:unhideWhenUsed/>
     <w:qFormat/>
-    <w:rsid w:val="0096500D"/>
+    <w:rsid w:val="00F12FE2"/>
     <w:pPr>
       <w:keepNext/>
       <w:keepLines/>
@@ -1160,6 +1172,7 @@
       <w:b/>
       <w:bCs/>
       <w:color w:val="FC7969"/>
+      <w:sz w:val="24"/>
       <w:szCs w:val="28"/>
     </w:rPr>
   </w:style>
@@ -1339,10 +1352,7 @@
     <w:basedOn w:val="BodyText"/>
     <w:next w:val="BodyText"/>
     <w:qFormat/>
-    <w:rsid w:val="00CB0318"/>
-    <w:pPr>
-      <w:jc w:val="both"/>
-    </w:pPr>
+    <w:rsid w:val="003C33E2"/>
   </w:style>
   <w:style w:type="paragraph" w:customStyle="1" w:styleId="Compact">
     <w:name w:val="Compact"/>
@@ -1417,7 +1427,6 @@
       <w:spacing w:before="300" w:after="300"/>
     </w:pPr>
     <w:rPr>
-      <w:sz w:val="20"/>
       <w:szCs w:val="20"/>
     </w:rPr>
   </w:style>
@@ -1439,7 +1448,6 @@
     <w:rPr>
       <w:rFonts w:asciiTheme="majorHAnsi" w:eastAsiaTheme="majorEastAsia" w:hAnsiTheme="majorHAnsi" w:cstheme="majorBidi"/>
       <w:bCs/>
-      <w:sz w:val="20"/>
       <w:szCs w:val="20"/>
     </w:rPr>
   </w:style>

</xml_diff>

<commit_message>
Update report generation and templates
</commit_message>
<xml_diff>
--- a/inst/rmarkdown/word_styles1.docx
+++ b/inst/rmarkdown/word_styles1.docx
@@ -34,6 +34,8 @@
       <w:r>
         <w:t>Introduction</w:t>
       </w:r>
+      <w:bookmarkStart w:id="1" w:name="_GoBack"/>
+      <w:bookmarkEnd w:id="1"/>
     </w:p>
     <w:p>
       <w:pPr>
@@ -67,7 +69,7 @@
       <w:pPr>
         <w:pStyle w:val="Heading1"/>
       </w:pPr>
-      <w:bookmarkStart w:id="1" w:name="submissions"/>
+      <w:bookmarkStart w:id="2" w:name="submissions"/>
       <w:bookmarkEnd w:id="0"/>
       <w:r>
         <w:t>Submissions</w:t>
@@ -77,7 +79,7 @@
       <w:pPr>
         <w:pStyle w:val="Heading2"/>
       </w:pPr>
-      <w:bookmarkStart w:id="2" w:name="number-of-submissions-per-day"/>
+      <w:bookmarkStart w:id="3" w:name="number-of-submissions-per-day"/>
       <w:r>
         <w:t>Number of submissions per day</w:t>
       </w:r>
@@ -89,8 +91,6 @@
       <w:r>
         <w:t>PS Malicounda Keur Maissa</w:t>
       </w:r>
-      <w:bookmarkStart w:id="3" w:name="_GoBack"/>
-      <w:bookmarkEnd w:id="3"/>
     </w:p>
     <w:p>
       <w:pPr>
@@ -100,8 +100,8 @@
         <w:t>Test</w:t>
       </w:r>
     </w:p>
-    <w:bookmarkEnd w:id="1"/>
     <w:bookmarkEnd w:id="2"/>
+    <w:bookmarkEnd w:id="3"/>
     <w:p>
       <w:pPr>
         <w:pStyle w:val="FirstParagraph"/>
@@ -294,10 +294,10 @@
         <w:lang w:val="de-CH" w:eastAsia="de-CH"/>
       </w:rPr>
       <w:drawing>
-        <wp:inline distT="0" distB="0" distL="0" distR="0" wp14:anchorId="4309ADA2">
-          <wp:extent cx="5896800" cy="406800"/>
+        <wp:inline distT="0" distB="0" distL="0" distR="0">
+          <wp:extent cx="6858000" cy="544195"/>
           <wp:effectExtent l="0" t="0" r="0" b="0"/>
-          <wp:docPr id="5" name="Picture 5"/>
+          <wp:docPr id="1" name="Picture 1"/>
           <wp:cNvGraphicFramePr>
             <a:graphicFrameLocks xmlns:a="http://schemas.openxmlformats.org/drawingml/2006/main" noChangeAspect="1"/>
           </wp:cNvGraphicFramePr>
@@ -305,10 +305,8 @@
             <a:graphicData uri="http://schemas.openxmlformats.org/drawingml/2006/picture">
               <pic:pic xmlns:pic="http://schemas.openxmlformats.org/drawingml/2006/picture">
                 <pic:nvPicPr>
-                  <pic:cNvPr id="0" name="Picture 10"/>
-                  <pic:cNvPicPr>
-                    <a:picLocks noChangeAspect="1" noChangeArrowheads="1"/>
-                  </pic:cNvPicPr>
+                  <pic:cNvPr id="1" name="timci_banner.png"/>
+                  <pic:cNvPicPr/>
                 </pic:nvPicPr>
                 <pic:blipFill>
                   <a:blip r:embed="rId1">
@@ -318,20 +316,18 @@
                       </a:ext>
                     </a:extLst>
                   </a:blip>
-                  <a:srcRect/>
                   <a:stretch>
                     <a:fillRect/>
                   </a:stretch>
                 </pic:blipFill>
-                <pic:spPr bwMode="auto">
+                <pic:spPr>
                   <a:xfrm>
                     <a:off x="0" y="0"/>
-                    <a:ext cx="5896800" cy="406800"/>
+                    <a:ext cx="6858000" cy="544195"/>
                   </a:xfrm>
                   <a:prstGeom prst="rect">
                     <a:avLst/>
                   </a:prstGeom>
-                  <a:noFill/>
                 </pic:spPr>
               </pic:pic>
             </a:graphicData>

</xml_diff>

<commit_message>
Update data cleaning and export for Tanzania lock
</commit_message>
<xml_diff>
--- a/inst/rmarkdown/word_styles1.docx
+++ b/inst/rmarkdown/word_styles1.docx
@@ -6,10 +6,12 @@
       <w:pPr>
         <w:pStyle w:val="Title"/>
       </w:pPr>
+      <w:bookmarkStart w:id="0" w:name="_GoBack"/>
       <w:r>
         <w:t>TIMCI Longitudinal Observational Study - Monitoring Report</w:t>
       </w:r>
     </w:p>
+    <w:bookmarkEnd w:id="0"/>
     <w:p>
       <w:pPr>
         <w:pStyle w:val="Author"/>
@@ -26,16 +28,513 @@
         <w:t>2021-04-01</w:t>
       </w:r>
     </w:p>
+    <w:bookmarkStart w:id="1" w:name="introduction" w:displacedByCustomXml="next"/>
+    <w:sdt>
+      <w:sdtPr>
+        <w:rPr>
+          <w:rFonts w:asciiTheme="minorHAnsi" w:eastAsiaTheme="minorHAnsi" w:hAnsiTheme="minorHAnsi" w:cstheme="minorBidi"/>
+          <w:b w:val="0"/>
+          <w:bCs w:val="0"/>
+          <w:color w:val="auto"/>
+          <w:sz w:val="20"/>
+          <w:szCs w:val="24"/>
+        </w:rPr>
+        <w:id w:val="-2026704987"/>
+        <w:docPartObj>
+          <w:docPartGallery w:val="Table of Contents"/>
+          <w:docPartUnique/>
+        </w:docPartObj>
+      </w:sdtPr>
+      <w:sdtEndPr>
+        <w:rPr>
+          <w:noProof/>
+        </w:rPr>
+      </w:sdtEndPr>
+      <w:sdtContent>
+        <w:p>
+          <w:pPr>
+            <w:pStyle w:val="Heading1"/>
+            <w:numPr>
+              <w:ilvl w:val="0"/>
+              <w:numId w:val="0"/>
+            </w:numPr>
+          </w:pPr>
+        </w:p>
+        <w:p>
+          <w:pPr>
+            <w:pStyle w:val="TOC1"/>
+            <w:tabs>
+              <w:tab w:val="left" w:pos="400"/>
+              <w:tab w:val="right" w:leader="dot" w:pos="10790"/>
+            </w:tabs>
+            <w:rPr>
+              <w:rFonts w:eastAsiaTheme="minorEastAsia"/>
+              <w:noProof/>
+              <w:sz w:val="22"/>
+              <w:szCs w:val="22"/>
+              <w:lang w:val="de-CH" w:eastAsia="de-CH"/>
+            </w:rPr>
+          </w:pPr>
+          <w:r>
+            <w:fldChar w:fldCharType="begin"/>
+          </w:r>
+          <w:r>
+            <w:instrText xml:space="preserve"> TOC \o "1-4" \h \z \u </w:instrText>
+          </w:r>
+          <w:r>
+            <w:fldChar w:fldCharType="separate"/>
+          </w:r>
+          <w:hyperlink w:anchor="_Toc108260477" w:history="1">
+            <w:r>
+              <w:rPr>
+                <w:rStyle w:val="Hyperlink"/>
+                <w:noProof/>
+              </w:rPr>
+              <w:t>1</w:t>
+            </w:r>
+            <w:r>
+              <w:rPr>
+                <w:rFonts w:eastAsiaTheme="minorEastAsia"/>
+                <w:noProof/>
+                <w:sz w:val="22"/>
+                <w:szCs w:val="22"/>
+                <w:lang w:val="de-CH" w:eastAsia="de-CH"/>
+              </w:rPr>
+              <w:tab/>
+            </w:r>
+            <w:r>
+              <w:rPr>
+                <w:rStyle w:val="Hyperlink"/>
+                <w:noProof/>
+              </w:rPr>
+              <w:t>Introduction</w:t>
+            </w:r>
+            <w:r>
+              <w:rPr>
+                <w:noProof/>
+                <w:webHidden/>
+              </w:rPr>
+              <w:tab/>
+            </w:r>
+            <w:r>
+              <w:rPr>
+                <w:noProof/>
+                <w:webHidden/>
+              </w:rPr>
+              <w:fldChar w:fldCharType="begin"/>
+            </w:r>
+            <w:r>
+              <w:rPr>
+                <w:noProof/>
+                <w:webHidden/>
+              </w:rPr>
+              <w:instrText xml:space="preserve"> PAGEREF _Toc108260477 \h </w:instrText>
+            </w:r>
+            <w:r>
+              <w:rPr>
+                <w:noProof/>
+                <w:webHidden/>
+              </w:rPr>
+            </w:r>
+            <w:r>
+              <w:rPr>
+                <w:noProof/>
+                <w:webHidden/>
+              </w:rPr>
+              <w:fldChar w:fldCharType="separate"/>
+            </w:r>
+            <w:r>
+              <w:rPr>
+                <w:noProof/>
+                <w:webHidden/>
+              </w:rPr>
+              <w:t>1</w:t>
+            </w:r>
+            <w:r>
+              <w:rPr>
+                <w:noProof/>
+                <w:webHidden/>
+              </w:rPr>
+              <w:fldChar w:fldCharType="end"/>
+            </w:r>
+          </w:hyperlink>
+        </w:p>
+        <w:p>
+          <w:pPr>
+            <w:pStyle w:val="TOC1"/>
+            <w:tabs>
+              <w:tab w:val="left" w:pos="400"/>
+              <w:tab w:val="right" w:leader="dot" w:pos="10790"/>
+            </w:tabs>
+            <w:rPr>
+              <w:rFonts w:eastAsiaTheme="minorEastAsia"/>
+              <w:noProof/>
+              <w:sz w:val="22"/>
+              <w:szCs w:val="22"/>
+              <w:lang w:val="de-CH" w:eastAsia="de-CH"/>
+            </w:rPr>
+          </w:pPr>
+          <w:hyperlink w:anchor="_Toc108260478" w:history="1">
+            <w:r>
+              <w:rPr>
+                <w:rStyle w:val="Hyperlink"/>
+                <w:noProof/>
+              </w:rPr>
+              <w:t>2</w:t>
+            </w:r>
+            <w:r>
+              <w:rPr>
+                <w:rFonts w:eastAsiaTheme="minorEastAsia"/>
+                <w:noProof/>
+                <w:sz w:val="22"/>
+                <w:szCs w:val="22"/>
+                <w:lang w:val="de-CH" w:eastAsia="de-CH"/>
+              </w:rPr>
+              <w:tab/>
+            </w:r>
+            <w:r>
+              <w:rPr>
+                <w:rStyle w:val="Hyperlink"/>
+                <w:noProof/>
+              </w:rPr>
+              <w:t>Submissions</w:t>
+            </w:r>
+            <w:r>
+              <w:rPr>
+                <w:noProof/>
+                <w:webHidden/>
+              </w:rPr>
+              <w:tab/>
+            </w:r>
+            <w:r>
+              <w:rPr>
+                <w:noProof/>
+                <w:webHidden/>
+              </w:rPr>
+              <w:fldChar w:fldCharType="begin"/>
+            </w:r>
+            <w:r>
+              <w:rPr>
+                <w:noProof/>
+                <w:webHidden/>
+              </w:rPr>
+              <w:instrText xml:space="preserve"> PAGEREF _Toc108260478 \h </w:instrText>
+            </w:r>
+            <w:r>
+              <w:rPr>
+                <w:noProof/>
+                <w:webHidden/>
+              </w:rPr>
+            </w:r>
+            <w:r>
+              <w:rPr>
+                <w:noProof/>
+                <w:webHidden/>
+              </w:rPr>
+              <w:fldChar w:fldCharType="separate"/>
+            </w:r>
+            <w:r>
+              <w:rPr>
+                <w:noProof/>
+                <w:webHidden/>
+              </w:rPr>
+              <w:t>1</w:t>
+            </w:r>
+            <w:r>
+              <w:rPr>
+                <w:noProof/>
+                <w:webHidden/>
+              </w:rPr>
+              <w:fldChar w:fldCharType="end"/>
+            </w:r>
+          </w:hyperlink>
+        </w:p>
+        <w:p>
+          <w:pPr>
+            <w:pStyle w:val="TOC2"/>
+            <w:tabs>
+              <w:tab w:val="left" w:pos="880"/>
+              <w:tab w:val="right" w:leader="dot" w:pos="10790"/>
+            </w:tabs>
+            <w:rPr>
+              <w:rFonts w:eastAsiaTheme="minorEastAsia"/>
+              <w:noProof/>
+              <w:sz w:val="22"/>
+              <w:szCs w:val="22"/>
+              <w:lang w:val="de-CH" w:eastAsia="de-CH"/>
+            </w:rPr>
+          </w:pPr>
+          <w:hyperlink w:anchor="_Toc108260479" w:history="1">
+            <w:r>
+              <w:rPr>
+                <w:rStyle w:val="Hyperlink"/>
+                <w:noProof/>
+              </w:rPr>
+              <w:t>2.1</w:t>
+            </w:r>
+            <w:r>
+              <w:rPr>
+                <w:rFonts w:eastAsiaTheme="minorEastAsia"/>
+                <w:noProof/>
+                <w:sz w:val="22"/>
+                <w:szCs w:val="22"/>
+                <w:lang w:val="de-CH" w:eastAsia="de-CH"/>
+              </w:rPr>
+              <w:tab/>
+            </w:r>
+            <w:r>
+              <w:rPr>
+                <w:rStyle w:val="Hyperlink"/>
+                <w:noProof/>
+              </w:rPr>
+              <w:t>Number of submissions per day</w:t>
+            </w:r>
+            <w:r>
+              <w:rPr>
+                <w:noProof/>
+                <w:webHidden/>
+              </w:rPr>
+              <w:tab/>
+            </w:r>
+            <w:r>
+              <w:rPr>
+                <w:noProof/>
+                <w:webHidden/>
+              </w:rPr>
+              <w:fldChar w:fldCharType="begin"/>
+            </w:r>
+            <w:r>
+              <w:rPr>
+                <w:noProof/>
+                <w:webHidden/>
+              </w:rPr>
+              <w:instrText xml:space="preserve"> PAGEREF _Toc108260479 \h </w:instrText>
+            </w:r>
+            <w:r>
+              <w:rPr>
+                <w:noProof/>
+                <w:webHidden/>
+              </w:rPr>
+            </w:r>
+            <w:r>
+              <w:rPr>
+                <w:noProof/>
+                <w:webHidden/>
+              </w:rPr>
+              <w:fldChar w:fldCharType="separate"/>
+            </w:r>
+            <w:r>
+              <w:rPr>
+                <w:noProof/>
+                <w:webHidden/>
+              </w:rPr>
+              <w:t>1</w:t>
+            </w:r>
+            <w:r>
+              <w:rPr>
+                <w:noProof/>
+                <w:webHidden/>
+              </w:rPr>
+              <w:fldChar w:fldCharType="end"/>
+            </w:r>
+          </w:hyperlink>
+        </w:p>
+        <w:p>
+          <w:pPr>
+            <w:pStyle w:val="TOC3"/>
+            <w:tabs>
+              <w:tab w:val="left" w:pos="1100"/>
+              <w:tab w:val="right" w:leader="dot" w:pos="10790"/>
+            </w:tabs>
+            <w:rPr>
+              <w:rFonts w:eastAsiaTheme="minorEastAsia"/>
+              <w:noProof/>
+              <w:sz w:val="22"/>
+              <w:szCs w:val="22"/>
+              <w:lang w:val="de-CH" w:eastAsia="de-CH"/>
+            </w:rPr>
+          </w:pPr>
+          <w:hyperlink w:anchor="_Toc108260480" w:history="1">
+            <w:r>
+              <w:rPr>
+                <w:rStyle w:val="Hyperlink"/>
+                <w:noProof/>
+              </w:rPr>
+              <w:t>2.1.1</w:t>
+            </w:r>
+            <w:r>
+              <w:rPr>
+                <w:rFonts w:eastAsiaTheme="minorEastAsia"/>
+                <w:noProof/>
+                <w:sz w:val="22"/>
+                <w:szCs w:val="22"/>
+                <w:lang w:val="de-CH" w:eastAsia="de-CH"/>
+              </w:rPr>
+              <w:tab/>
+            </w:r>
+            <w:r>
+              <w:rPr>
+                <w:rStyle w:val="Hyperlink"/>
+                <w:noProof/>
+              </w:rPr>
+              <w:t>PS Malicounda Keur Maissa</w:t>
+            </w:r>
+            <w:r>
+              <w:rPr>
+                <w:noProof/>
+                <w:webHidden/>
+              </w:rPr>
+              <w:tab/>
+            </w:r>
+            <w:r>
+              <w:rPr>
+                <w:noProof/>
+                <w:webHidden/>
+              </w:rPr>
+              <w:fldChar w:fldCharType="begin"/>
+            </w:r>
+            <w:r>
+              <w:rPr>
+                <w:noProof/>
+                <w:webHidden/>
+              </w:rPr>
+              <w:instrText xml:space="preserve"> PAGEREF _Toc108260480 \h </w:instrText>
+            </w:r>
+            <w:r>
+              <w:rPr>
+                <w:noProof/>
+                <w:webHidden/>
+              </w:rPr>
+            </w:r>
+            <w:r>
+              <w:rPr>
+                <w:noProof/>
+                <w:webHidden/>
+              </w:rPr>
+              <w:fldChar w:fldCharType="separate"/>
+            </w:r>
+            <w:r>
+              <w:rPr>
+                <w:noProof/>
+                <w:webHidden/>
+              </w:rPr>
+              <w:t>1</w:t>
+            </w:r>
+            <w:r>
+              <w:rPr>
+                <w:noProof/>
+                <w:webHidden/>
+              </w:rPr>
+              <w:fldChar w:fldCharType="end"/>
+            </w:r>
+          </w:hyperlink>
+        </w:p>
+        <w:p>
+          <w:pPr>
+            <w:pStyle w:val="TOC4"/>
+            <w:tabs>
+              <w:tab w:val="left" w:pos="1540"/>
+              <w:tab w:val="right" w:leader="dot" w:pos="10790"/>
+            </w:tabs>
+            <w:rPr>
+              <w:rFonts w:eastAsiaTheme="minorEastAsia"/>
+              <w:noProof/>
+              <w:sz w:val="22"/>
+              <w:szCs w:val="22"/>
+              <w:lang w:val="de-CH" w:eastAsia="de-CH"/>
+            </w:rPr>
+          </w:pPr>
+          <w:hyperlink w:anchor="_Toc108260481" w:history="1">
+            <w:r>
+              <w:rPr>
+                <w:rStyle w:val="Hyperlink"/>
+                <w:noProof/>
+              </w:rPr>
+              <w:t>2.1.1.1</w:t>
+            </w:r>
+            <w:r>
+              <w:rPr>
+                <w:rFonts w:eastAsiaTheme="minorEastAsia"/>
+                <w:noProof/>
+                <w:sz w:val="22"/>
+                <w:szCs w:val="22"/>
+                <w:lang w:val="de-CH" w:eastAsia="de-CH"/>
+              </w:rPr>
+              <w:tab/>
+            </w:r>
+            <w:r>
+              <w:rPr>
+                <w:rStyle w:val="Hyperlink"/>
+                <w:noProof/>
+              </w:rPr>
+              <w:t>Test</w:t>
+            </w:r>
+            <w:r>
+              <w:rPr>
+                <w:noProof/>
+                <w:webHidden/>
+              </w:rPr>
+              <w:tab/>
+            </w:r>
+            <w:r>
+              <w:rPr>
+                <w:noProof/>
+                <w:webHidden/>
+              </w:rPr>
+              <w:fldChar w:fldCharType="begin"/>
+            </w:r>
+            <w:r>
+              <w:rPr>
+                <w:noProof/>
+                <w:webHidden/>
+              </w:rPr>
+              <w:instrText xml:space="preserve"> PAGEREF _Toc108260481 \h </w:instrText>
+            </w:r>
+            <w:r>
+              <w:rPr>
+                <w:noProof/>
+                <w:webHidden/>
+              </w:rPr>
+            </w:r>
+            <w:r>
+              <w:rPr>
+                <w:noProof/>
+                <w:webHidden/>
+              </w:rPr>
+              <w:fldChar w:fldCharType="separate"/>
+            </w:r>
+            <w:r>
+              <w:rPr>
+                <w:noProof/>
+                <w:webHidden/>
+              </w:rPr>
+              <w:t>1</w:t>
+            </w:r>
+            <w:r>
+              <w:rPr>
+                <w:noProof/>
+                <w:webHidden/>
+              </w:rPr>
+              <w:fldChar w:fldCharType="end"/>
+            </w:r>
+          </w:hyperlink>
+        </w:p>
+        <w:p>
+          <w:r>
+            <w:fldChar w:fldCharType="end"/>
+          </w:r>
+        </w:p>
+      </w:sdtContent>
+    </w:sdt>
     <w:p>
       <w:pPr>
         <w:pStyle w:val="Heading1"/>
       </w:pPr>
-      <w:bookmarkStart w:id="0" w:name="introduction"/>
+      <w:bookmarkStart w:id="2" w:name="_Toc108260477"/>
       <w:r>
         <w:t>Introduction</w:t>
       </w:r>
-      <w:bookmarkStart w:id="1" w:name="_GoBack"/>
-      <w:bookmarkEnd w:id="1"/>
+      <w:bookmarkEnd w:id="2"/>
     </w:p>
     <w:p>
       <w:pPr>
@@ -69,47 +568,55 @@
       <w:pPr>
         <w:pStyle w:val="Heading1"/>
       </w:pPr>
-      <w:bookmarkStart w:id="2" w:name="submissions"/>
-      <w:bookmarkEnd w:id="0"/>
+      <w:bookmarkStart w:id="3" w:name="submissions"/>
+      <w:bookmarkStart w:id="4" w:name="_Toc108260478"/>
+      <w:bookmarkEnd w:id="1"/>
       <w:r>
         <w:t>Submissions</w:t>
       </w:r>
+      <w:bookmarkEnd w:id="4"/>
     </w:p>
     <w:p>
       <w:pPr>
         <w:pStyle w:val="Heading2"/>
       </w:pPr>
-      <w:bookmarkStart w:id="3" w:name="number-of-submissions-per-day"/>
+      <w:bookmarkStart w:id="5" w:name="number-of-submissions-per-day"/>
+      <w:bookmarkStart w:id="6" w:name="_Toc108260479"/>
       <w:r>
         <w:t>Number of submissions per day</w:t>
       </w:r>
+      <w:bookmarkEnd w:id="6"/>
     </w:p>
     <w:p>
       <w:pPr>
         <w:pStyle w:val="Heading3"/>
       </w:pPr>
+      <w:bookmarkStart w:id="7" w:name="_Toc108260480"/>
       <w:r>
         <w:t>PS Malicounda Keur Maissa</w:t>
       </w:r>
+      <w:bookmarkEnd w:id="7"/>
     </w:p>
     <w:p>
       <w:pPr>
         <w:pStyle w:val="Heading4"/>
       </w:pPr>
+      <w:bookmarkStart w:id="8" w:name="_Toc108260481"/>
       <w:r>
         <w:t>Test</w:t>
       </w:r>
+      <w:bookmarkEnd w:id="8"/>
     </w:p>
-    <w:bookmarkEnd w:id="2"/>
     <w:bookmarkEnd w:id="3"/>
+    <w:bookmarkEnd w:id="5"/>
     <w:p>
       <w:pPr>
         <w:pStyle w:val="FirstParagraph"/>
       </w:pPr>
     </w:p>
     <w:sectPr>
-      <w:headerReference w:type="default" r:id="rId7"/>
-      <w:footerReference w:type="default" r:id="rId8"/>
+      <w:headerReference w:type="default" r:id="rId8"/>
+      <w:footerReference w:type="default" r:id="rId9"/>
       <w:pgSz w:w="12240" w:h="15840"/>
       <w:pgMar w:top="720" w:right="720" w:bottom="720" w:left="720" w:header="720" w:footer="397" w:gutter="0"/>
       <w:cols w:space="720"/>
@@ -755,10 +1262,10 @@
     <w:lsdException w:name="index 7" w:semiHidden="1" w:unhideWhenUsed="1"/>
     <w:lsdException w:name="index 8" w:semiHidden="1" w:unhideWhenUsed="1"/>
     <w:lsdException w:name="index 9" w:semiHidden="1" w:unhideWhenUsed="1"/>
-    <w:lsdException w:name="toc 1" w:semiHidden="1" w:unhideWhenUsed="1"/>
-    <w:lsdException w:name="toc 2" w:semiHidden="1" w:unhideWhenUsed="1"/>
-    <w:lsdException w:name="toc 3" w:semiHidden="1" w:unhideWhenUsed="1"/>
-    <w:lsdException w:name="toc 4" w:semiHidden="1" w:unhideWhenUsed="1"/>
+    <w:lsdException w:name="toc 1" w:semiHidden="1" w:uiPriority="39" w:unhideWhenUsed="1"/>
+    <w:lsdException w:name="toc 2" w:semiHidden="1" w:uiPriority="39" w:unhideWhenUsed="1"/>
+    <w:lsdException w:name="toc 3" w:semiHidden="1" w:uiPriority="39" w:unhideWhenUsed="1"/>
+    <w:lsdException w:name="toc 4" w:semiHidden="1" w:uiPriority="39" w:unhideWhenUsed="1"/>
     <w:lsdException w:name="toc 5" w:semiHidden="1" w:unhideWhenUsed="1"/>
     <w:lsdException w:name="toc 6" w:semiHidden="1" w:unhideWhenUsed="1"/>
     <w:lsdException w:name="toc 7" w:semiHidden="1" w:unhideWhenUsed="1"/>
@@ -815,6 +1322,7 @@
     <w:lsdException w:name="Body Text 2" w:semiHidden="1" w:unhideWhenUsed="1"/>
     <w:lsdException w:name="Body Text 3" w:semiHidden="1" w:unhideWhenUsed="1"/>
     <w:lsdException w:name="Body Text Indent 2" w:semiHidden="1" w:unhideWhenUsed="1"/>
+    <w:lsdException w:name="Hyperlink" w:uiPriority="99"/>
     <w:lsdException w:name="Document Map" w:semiHidden="1" w:unhideWhenUsed="1"/>
     <w:lsdException w:name="Plain Text" w:semiHidden="1" w:unhideWhenUsed="1"/>
     <w:lsdException w:name="E-mail Signature" w:semiHidden="1" w:unhideWhenUsed="1"/>
@@ -982,7 +1490,7 @@
     <w:lsdException w:name="Colorful List Accent 6"/>
     <w:lsdException w:name="Colorful Grid Accent 6"/>
     <w:lsdException w:name="Bibliography" w:semiHidden="1" w:unhideWhenUsed="1"/>
-    <w:lsdException w:name="TOC Heading" w:semiHidden="1" w:unhideWhenUsed="1"/>
+    <w:lsdException w:name="TOC Heading" w:semiHidden="1" w:uiPriority="39" w:unhideWhenUsed="1" w:qFormat="1"/>
     <w:lsdException w:name="Grid Table 4" w:uiPriority="49"/>
     <w:lsdException w:name="Grid Table 5 Dark" w:uiPriority="50"/>
     <w:lsdException w:name="Grid Table 6 Colorful" w:uiPriority="51"/>
@@ -1543,6 +2051,7 @@
   <w:style w:type="character" w:styleId="Hyperlink">
     <w:name w:val="Hyperlink"/>
     <w:basedOn w:val="CaptionChar"/>
+    <w:uiPriority w:val="99"/>
     <w:rPr>
       <w:color w:val="4F81BD" w:themeColor="accent1"/>
     </w:rPr>
@@ -1935,6 +2444,57 @@
     <w:link w:val="Footer"/>
     <w:uiPriority w:val="99"/>
     <w:rsid w:val="00BA7215"/>
+  </w:style>
+  <w:style w:type="paragraph" w:styleId="TOC1">
+    <w:name w:val="toc 1"/>
+    <w:basedOn w:val="Normal"/>
+    <w:next w:val="Normal"/>
+    <w:autoRedefine/>
+    <w:uiPriority w:val="39"/>
+    <w:unhideWhenUsed/>
+    <w:rsid w:val="00A51BA9"/>
+    <w:pPr>
+      <w:spacing w:after="100"/>
+    </w:pPr>
+  </w:style>
+  <w:style w:type="paragraph" w:styleId="TOC2">
+    <w:name w:val="toc 2"/>
+    <w:basedOn w:val="Normal"/>
+    <w:next w:val="Normal"/>
+    <w:autoRedefine/>
+    <w:uiPriority w:val="39"/>
+    <w:unhideWhenUsed/>
+    <w:rsid w:val="00A51BA9"/>
+    <w:pPr>
+      <w:spacing w:after="100"/>
+      <w:ind w:left="200"/>
+    </w:pPr>
+  </w:style>
+  <w:style w:type="paragraph" w:styleId="TOC3">
+    <w:name w:val="toc 3"/>
+    <w:basedOn w:val="Normal"/>
+    <w:next w:val="Normal"/>
+    <w:autoRedefine/>
+    <w:uiPriority w:val="39"/>
+    <w:unhideWhenUsed/>
+    <w:rsid w:val="00A51BA9"/>
+    <w:pPr>
+      <w:spacing w:after="100"/>
+      <w:ind w:left="400"/>
+    </w:pPr>
+  </w:style>
+  <w:style w:type="paragraph" w:styleId="TOC4">
+    <w:name w:val="toc 4"/>
+    <w:basedOn w:val="Normal"/>
+    <w:next w:val="Normal"/>
+    <w:autoRedefine/>
+    <w:uiPriority w:val="39"/>
+    <w:unhideWhenUsed/>
+    <w:rsid w:val="006B06F2"/>
+    <w:pPr>
+      <w:spacing w:after="100"/>
+      <w:ind w:left="600"/>
+    </w:pPr>
   </w:style>
 </w:styles>
 </file>
@@ -2255,4 +2815,16 @@
   </a:objectDefaults>
   <a:extraClrSchemeLst/>
 </a:theme>
+</file>
+
+<file path=customXml/item1.xml><?xml version="1.0" encoding="utf-8"?>
+<b:Sources xmlns:b="http://schemas.openxmlformats.org/officeDocument/2006/bibliography" xmlns="http://schemas.openxmlformats.org/officeDocument/2006/bibliography" SelectedStyle="\APASixthEditionOfficeOnline.xsl" StyleName="APA" Version="6"/>
+</file>
+
+<file path=customXml/itemProps1.xml><?xml version="1.0" encoding="utf-8"?>
+<ds:datastoreItem xmlns:ds="http://schemas.openxmlformats.org/officeDocument/2006/customXml" ds:itemID="{38AAC562-849C-411F-8C06-F9914C37636E}">
+  <ds:schemaRefs>
+    <ds:schemaRef ds:uri="http://schemas.openxmlformats.org/officeDocument/2006/bibliography"/>
+  </ds:schemaRefs>
+</ds:datastoreItem>
 </file>
</xml_diff>

<commit_message>
Update lock for Tanzania and Senegal
</commit_message>
<xml_diff>
--- a/inst/rmarkdown/word_styles1.docx
+++ b/inst/rmarkdown/word_styles1.docx
@@ -574,13 +574,8 @@
       <w:pPr>
         <w:pStyle w:val="redparagraph"/>
       </w:pPr>
-      <w:bookmarkStart w:id="2" w:name="_GoBack"/>
-      <w:r>
-        <w:t>If you want your font color to apply, you can use the default, “Linked Paragraph and Character” style type.</w:t>
-      </w:r>
-      <w:bookmarkEnd w:id="2"/>
-      <w:r>
-        <w:t xml:space="preserve"> </w:t>
+      <w:r>
+        <w:t xml:space="preserve">If you want your font color to apply, you can use the default, “Linked Paragraph and Character” style type. </w:t>
       </w:r>
     </w:p>
     <w:p>
@@ -680,53 +675,55 @@
       <w:pPr>
         <w:pStyle w:val="Heading1"/>
       </w:pPr>
-      <w:bookmarkStart w:id="3" w:name="_Toc108260478"/>
-      <w:bookmarkStart w:id="4" w:name="submissions"/>
+      <w:bookmarkStart w:id="2" w:name="_Toc108260478"/>
+      <w:bookmarkStart w:id="3" w:name="submissions"/>
       <w:bookmarkEnd w:id="0"/>
       <w:r>
         <w:lastRenderedPageBreak/>
         <w:t>Submissions</w:t>
       </w:r>
-      <w:bookmarkEnd w:id="3"/>
+      <w:bookmarkEnd w:id="2"/>
     </w:p>
     <w:p>
       <w:pPr>
         <w:pStyle w:val="Heading2"/>
       </w:pPr>
-      <w:bookmarkStart w:id="5" w:name="_Toc108260479"/>
-      <w:bookmarkStart w:id="6" w:name="number-of-submissions-per-day"/>
+      <w:bookmarkStart w:id="4" w:name="_Toc108260479"/>
+      <w:bookmarkStart w:id="5" w:name="number-of-submissions-per-day"/>
       <w:r>
         <w:t>Number of submissions per day</w:t>
       </w:r>
-      <w:bookmarkEnd w:id="5"/>
+      <w:bookmarkEnd w:id="4"/>
     </w:p>
     <w:p>
       <w:pPr>
         <w:pStyle w:val="Heading3"/>
       </w:pPr>
-      <w:bookmarkStart w:id="7" w:name="_Toc108260480"/>
+      <w:bookmarkStart w:id="6" w:name="_Toc108260480"/>
       <w:r>
         <w:t>PS Malicounda Keur Maissa</w:t>
+      </w:r>
+      <w:bookmarkEnd w:id="6"/>
+    </w:p>
+    <w:p>
+      <w:pPr>
+        <w:pStyle w:val="Heading4"/>
+      </w:pPr>
+      <w:bookmarkStart w:id="7" w:name="_Toc108260481"/>
+      <w:r>
+        <w:t>Test</w:t>
       </w:r>
       <w:bookmarkEnd w:id="7"/>
     </w:p>
     <w:p>
       <w:pPr>
-        <w:pStyle w:val="Heading4"/>
-      </w:pPr>
-      <w:bookmarkStart w:id="8" w:name="_Toc108260481"/>
-      <w:r>
-        <w:t>Test</w:t>
-      </w:r>
-      <w:bookmarkEnd w:id="8"/>
-    </w:p>
-    <w:bookmarkEnd w:id="4"/>
-    <w:bookmarkEnd w:id="6"/>
-    <w:p>
-      <w:pPr>
         <w:pStyle w:val="FirstParagraph"/>
         <w:keepNext/>
-      </w:pPr>
+        <w:jc w:val="center"/>
+      </w:pPr>
+      <w:bookmarkStart w:id="8" w:name="_GoBack"/>
+      <w:bookmarkEnd w:id="3"/>
+      <w:bookmarkEnd w:id="5"/>
       <w:r>
         <w:rPr>
           <w:noProof/>
@@ -734,7 +731,7 @@
         </w:rPr>
         <w:drawing>
           <wp:inline distT="0" distB="0" distL="0" distR="0">
-            <wp:extent cx="6858000" cy="4442460"/>
+            <wp:extent cx="10555200" cy="6836400"/>
             <wp:effectExtent l="0" t="0" r="0" b="0"/>
             <wp:docPr id="2" name="Picture 2"/>
             <wp:cNvGraphicFramePr>
@@ -762,7 +759,7 @@
                   <pic:spPr>
                     <a:xfrm>
                       <a:off x="0" y="0"/>
-                      <a:ext cx="6858000" cy="4442460"/>
+                      <a:ext cx="10555200" cy="6836400"/>
                     </a:xfrm>
                     <a:prstGeom prst="rect">
                       <a:avLst/>
@@ -774,6 +771,7 @@
           </wp:inline>
         </w:drawing>
       </w:r>
+      <w:bookmarkEnd w:id="8"/>
     </w:p>
     <w:p>
       <w:pPr>
@@ -785,27 +783,14 @@
       <w:r>
         <w:t xml:space="preserve"> </w:t>
       </w:r>
-      <w:r>
-        <w:fldChar w:fldCharType="begin"/>
-      </w:r>
-      <w:r>
-        <w:instrText xml:space="preserve"> SEQ Figure \* ARABIC </w:instrText>
-      </w:r>
-      <w:r>
-        <w:fldChar w:fldCharType="separate"/>
-      </w:r>
-      <w:r>
-        <w:rPr>
-          <w:noProof/>
-        </w:rPr>
-        <w:t>1</w:t>
-      </w:r>
-      <w:r>
-        <w:rPr>
-          <w:noProof/>
-        </w:rPr>
-        <w:fldChar w:fldCharType="end"/>
-      </w:r>
+      <w:fldSimple w:instr=" SEQ Figure \* ARABIC ">
+        <w:r>
+          <w:rPr>
+            <w:noProof/>
+          </w:rPr>
+          <w:t>1</w:t>
+        </w:r>
+      </w:fldSimple>
       <w:r>
         <w:t>. Test</w:t>
       </w:r>
@@ -1107,7 +1092,7 @@
                 <w:bCs/>
                 <w:noProof/>
               </w:rPr>
-              <w:t>1</w:t>
+              <w:t>2</w:t>
             </w:r>
             <w:r>
               <w:rPr>
@@ -1146,7 +1131,7 @@
                 <w:bCs/>
                 <w:noProof/>
               </w:rPr>
-              <w:t>2</w:t>
+              <w:t>3</w:t>
             </w:r>
             <w:r>
               <w:rPr>
@@ -3803,7 +3788,7 @@
 </file>
 
 <file path=customXml/itemProps1.xml><?xml version="1.0" encoding="utf-8"?>
-<ds:datastoreItem xmlns:ds="http://schemas.openxmlformats.org/officeDocument/2006/customXml" ds:itemID="{A8C67B58-7ADD-47D6-924D-F30219520190}">
+<ds:datastoreItem xmlns:ds="http://schemas.openxmlformats.org/officeDocument/2006/customXml" ds:itemID="{9B335AC7-9290-48A5-896F-371975DD8105}">
   <ds:schemaRefs>
     <ds:schemaRef ds:uri="http://schemas.openxmlformats.org/officeDocument/2006/bibliography"/>
   </ds:schemaRefs>

</xml_diff>